<commit_message>
Testing some solution for problem 7
</commit_message>
<xml_diff>
--- a/02 PYTHON FUNDAMENTALS/03 Lists Basics/02 Exercise/03-Lists-Basics-Exercise.docx
+++ b/02 PYTHON FUNDAMENTALS/03 Lists Basics/02 Exercise/03-Lists-Basics-Exercise.docx
@@ -21,21 +21,8 @@
           <w:lang w:val="bg-BG"/>
         </w:rPr>
       </w:pPr>
-      <w:proofErr w:type="gramStart"/>
-      <w:r>
-        <w:t>Please,</w:t>
-      </w:r>
-      <w:proofErr w:type="gramEnd"/>
-      <w:r>
-        <w:t xml:space="preserve"> submit your source code solutions for the </w:t>
-      </w:r>
-      <w:proofErr w:type="gramStart"/>
-      <w:r>
-        <w:t>described problems</w:t>
-      </w:r>
-      <w:proofErr w:type="gramEnd"/>
-      <w:r>
-        <w:t xml:space="preserve"> to the</w:t>
+      <w:r>
+        <w:t>Please, submit your source code solutions for the described problems to the</w:t>
       </w:r>
       <w:r>
         <w:t xml:space="preserve"> </w:t>
@@ -45,19 +32,7 @@
           <w:rPr>
             <w:rStyle w:val="InternetLink"/>
           </w:rPr>
-          <w:t>Judge Sy</w:t>
-        </w:r>
-        <w:r>
-          <w:rPr>
-            <w:rStyle w:val="InternetLink"/>
-          </w:rPr>
-          <w:t>s</w:t>
-        </w:r>
-        <w:r>
-          <w:rPr>
-            <w:rStyle w:val="InternetLink"/>
-          </w:rPr>
-          <w:t>tem</w:t>
+          <w:t>Judge System</w:t>
         </w:r>
       </w:hyperlink>
       <w:r>
@@ -1117,39 +1092,7 @@
           <w:rFonts w:ascii="Consolas" w:hAnsi="Consolas"/>
           <w:b/>
         </w:rPr>
-        <w:t>"Team A - {</w:t>
-      </w:r>
-      <w:proofErr w:type="spellStart"/>
-      <w:r>
-        <w:rPr>
-          <w:rFonts w:ascii="Consolas" w:hAnsi="Consolas"/>
-          <w:b/>
-        </w:rPr>
-        <w:t>players_count</w:t>
-      </w:r>
-      <w:proofErr w:type="spellEnd"/>
-      <w:r>
-        <w:rPr>
-          <w:rFonts w:ascii="Consolas" w:hAnsi="Consolas"/>
-          <w:b/>
-        </w:rPr>
-        <w:t>}; Team B - {</w:t>
-      </w:r>
-      <w:proofErr w:type="spellStart"/>
-      <w:r>
-        <w:rPr>
-          <w:rFonts w:ascii="Consolas" w:hAnsi="Consolas"/>
-          <w:b/>
-        </w:rPr>
-        <w:t>players_count</w:t>
-      </w:r>
-      <w:proofErr w:type="spellEnd"/>
-      <w:r>
-        <w:rPr>
-          <w:rFonts w:ascii="Consolas" w:hAnsi="Consolas"/>
-          <w:b/>
-        </w:rPr>
-        <w:t>}"</w:t>
+        <w:t>"Team A - {players_count}; Team B - {players_count}"</w:t>
       </w:r>
       <w:r>
         <w:rPr>
@@ -2658,15 +2601,7 @@
         <w:t>n</w:t>
       </w:r>
       <w:r>
-        <w:t xml:space="preserve">. </w:t>
-      </w:r>
-      <w:proofErr w:type="gramStart"/>
-      <w:r>
-        <w:t>The number</w:t>
-      </w:r>
-      <w:proofErr w:type="gramEnd"/>
-      <w:r>
-        <w:t xml:space="preserve"> </w:t>
+        <w:t xml:space="preserve">. The number </w:t>
       </w:r>
       <w:r>
         <w:rPr>
@@ -2978,15 +2913,7 @@
         </w:rPr>
       </w:pPr>
       <w:r>
-        <w:t xml:space="preserve">Create a program that helps you plan </w:t>
-      </w:r>
-      <w:proofErr w:type="gramStart"/>
-      <w:r>
-        <w:t>the gifts</w:t>
-      </w:r>
-      <w:proofErr w:type="gramEnd"/>
-      <w:r>
-        <w:t xml:space="preserve"> for your friends and family. First, you are going to </w:t>
+        <w:t xml:space="preserve">Create a program that helps you plan the gifts for your friends and family. First, you are going to </w:t>
       </w:r>
       <w:r>
         <w:rPr>
@@ -3111,15 +3038,7 @@
           <w:rFonts w:ascii="Consolas" w:hAnsi="Consolas"/>
           <w:b/>
         </w:rPr>
-        <w:t>}… {</w:t>
-      </w:r>
-      <w:proofErr w:type="spellStart"/>
-      <w:r>
-        <w:rPr>
-          <w:rFonts w:ascii="Consolas" w:hAnsi="Consolas"/>
-          <w:b/>
-        </w:rPr>
-        <w:t>gift</w:t>
+        <w:t>}… {gift</w:t>
       </w:r>
       <w:r>
         <w:rPr>
@@ -3129,7 +3048,6 @@
         </w:rPr>
         <w:t>n</w:t>
       </w:r>
-      <w:proofErr w:type="spellEnd"/>
       <w:r>
         <w:rPr>
           <w:rFonts w:ascii="Consolas" w:hAnsi="Consolas"/>
@@ -3219,23 +3137,7 @@
           <w:rFonts w:ascii="Consolas" w:hAnsi="Consolas"/>
           <w:b/>
         </w:rPr>
-        <w:t>"</w:t>
-      </w:r>
-      <w:proofErr w:type="spellStart"/>
-      <w:r>
-        <w:rPr>
-          <w:rFonts w:ascii="Consolas" w:hAnsi="Consolas"/>
-          <w:b/>
-        </w:rPr>
-        <w:t>OutOfStock</w:t>
-      </w:r>
-      <w:proofErr w:type="spellEnd"/>
-      <w:r>
-        <w:rPr>
-          <w:rFonts w:ascii="Consolas" w:hAnsi="Consolas"/>
-          <w:b/>
-        </w:rPr>
-        <w:t xml:space="preserve"> {gift}"</w:t>
+        <w:t>"OutOfStock {gift}"</w:t>
       </w:r>
     </w:p>
     <w:p>
@@ -3441,21 +3343,12 @@
         </w:rPr>
         <w:t>"</w:t>
       </w:r>
-      <w:proofErr w:type="spellStart"/>
-      <w:r>
-        <w:rPr>
-          <w:rFonts w:ascii="Consolas" w:hAnsi="Consolas"/>
-          <w:b/>
-        </w:rPr>
-        <w:t>JustInCase</w:t>
-      </w:r>
-      <w:proofErr w:type="spellEnd"/>
-      <w:r>
-        <w:rPr>
-          <w:rFonts w:ascii="Consolas" w:hAnsi="Consolas"/>
-          <w:b/>
-        </w:rPr>
-        <w:t xml:space="preserve"> {gift}"</w:t>
+      <w:r>
+        <w:rPr>
+          <w:rFonts w:ascii="Consolas" w:hAnsi="Consolas"/>
+          <w:b/>
+        </w:rPr>
+        <w:t>JustInCase {gift}"</w:t>
       </w:r>
     </w:p>
     <w:p>
@@ -3674,15 +3567,7 @@
           <w:rFonts w:ascii="Consolas" w:hAnsi="Consolas"/>
           <w:b/>
         </w:rPr>
-        <w:t>… {</w:t>
-      </w:r>
-      <w:proofErr w:type="spellStart"/>
-      <w:r>
-        <w:rPr>
-          <w:rFonts w:ascii="Consolas" w:hAnsi="Consolas"/>
-          <w:b/>
-        </w:rPr>
-        <w:t>gift</w:t>
+        <w:t>… {gift</w:t>
       </w:r>
       <w:r>
         <w:rPr>
@@ -3692,7 +3577,6 @@
         </w:rPr>
         <w:t>n</w:t>
       </w:r>
-      <w:proofErr w:type="spellEnd"/>
       <w:r>
         <w:rPr>
           <w:rFonts w:ascii="Consolas" w:hAnsi="Consolas"/>
@@ -4055,56 +3939,16 @@
               <w:spacing w:after="0" w:line="360" w:lineRule="auto"/>
               <w:rPr>
                 <w:rFonts w:ascii="Consolas" w:hAnsi="Consolas"/>
+                <w:color w:val="EE0000"/>
                 <w:lang w:val="bg-BG"/>
               </w:rPr>
             </w:pPr>
             <w:r>
               <w:rPr>
                 <w:rFonts w:ascii="Consolas" w:hAnsi="Consolas"/>
-              </w:rPr>
-              <w:t xml:space="preserve">Eggs </w:t>
-            </w:r>
-            <w:proofErr w:type="spellStart"/>
-            <w:r>
-              <w:rPr>
-                <w:rFonts w:ascii="Consolas" w:hAnsi="Consolas"/>
-              </w:rPr>
-              <w:t>StuffedAnimal</w:t>
-            </w:r>
-            <w:proofErr w:type="spellEnd"/>
-            <w:r>
-              <w:rPr>
-                <w:rFonts w:ascii="Consolas" w:hAnsi="Consolas"/>
-              </w:rPr>
-              <w:t xml:space="preserve"> </w:t>
-            </w:r>
-            <w:proofErr w:type="spellStart"/>
-            <w:r>
-              <w:rPr>
-                <w:rFonts w:ascii="Consolas" w:hAnsi="Consolas"/>
-              </w:rPr>
-              <w:t>Cozonac</w:t>
-            </w:r>
-            <w:proofErr w:type="spellEnd"/>
-            <w:r>
-              <w:rPr>
-                <w:rFonts w:ascii="Consolas" w:hAnsi="Consolas"/>
-              </w:rPr>
-              <w:t xml:space="preserve"> Sweets </w:t>
-            </w:r>
-            <w:proofErr w:type="spellStart"/>
-            <w:r>
-              <w:rPr>
-                <w:rFonts w:ascii="Consolas" w:hAnsi="Consolas"/>
-              </w:rPr>
-              <w:t>EasterBunny</w:t>
-            </w:r>
-            <w:proofErr w:type="spellEnd"/>
-            <w:r>
-              <w:rPr>
-                <w:rFonts w:ascii="Consolas" w:hAnsi="Consolas"/>
-              </w:rPr>
-              <w:t xml:space="preserve"> Eggs Clothes</w:t>
+                <w:color w:val="EE0000"/>
+              </w:rPr>
+              <w:t>Eggs StuffedAnimal Cozonac Sweets EasterBunny Eggs Clothes</w:t>
             </w:r>
           </w:p>
           <w:p>
@@ -4115,19 +3959,12 @@
                 <w:lang w:val="bg-BG"/>
               </w:rPr>
             </w:pPr>
-            <w:proofErr w:type="spellStart"/>
             <w:r>
               <w:rPr>
                 <w:rFonts w:ascii="Consolas" w:hAnsi="Consolas"/>
-              </w:rPr>
-              <w:t>OutOfStock</w:t>
-            </w:r>
-            <w:proofErr w:type="spellEnd"/>
-            <w:r>
-              <w:rPr>
-                <w:rFonts w:ascii="Consolas" w:hAnsi="Consolas"/>
-              </w:rPr>
-              <w:t xml:space="preserve"> Eggs</w:t>
+                <w:highlight w:val="yellow"/>
+              </w:rPr>
+              <w:t>OutOfStock Eggs</w:t>
             </w:r>
           </w:p>
           <w:p>
@@ -4141,6 +3978,7 @@
             <w:r>
               <w:rPr>
                 <w:rFonts w:ascii="Consolas" w:hAnsi="Consolas"/>
+                <w:highlight w:val="green"/>
               </w:rPr>
               <w:t>Required Spoon 2</w:t>
             </w:r>
@@ -4153,39 +3991,25 @@
                 <w:lang w:val="bg-BG"/>
               </w:rPr>
             </w:pPr>
-            <w:proofErr w:type="spellStart"/>
             <w:r>
               <w:rPr>
                 <w:rFonts w:ascii="Consolas" w:hAnsi="Consolas"/>
-              </w:rPr>
-              <w:t>JustInCase</w:t>
-            </w:r>
-            <w:proofErr w:type="spellEnd"/>
-            <w:r>
+                <w:highlight w:val="cyan"/>
+              </w:rPr>
+              <w:t>JustInCase ChocolateEgg</w:t>
+            </w:r>
+          </w:p>
+          <w:p>
+            <w:pPr>
+              <w:spacing w:after="0" w:line="360" w:lineRule="auto"/>
               <w:rPr>
                 <w:rFonts w:ascii="Consolas" w:hAnsi="Consolas"/>
               </w:rPr>
-              <w:t xml:space="preserve"> </w:t>
-            </w:r>
-            <w:proofErr w:type="spellStart"/>
+            </w:pPr>
             <w:r>
               <w:rPr>
                 <w:rFonts w:ascii="Consolas" w:hAnsi="Consolas"/>
-              </w:rPr>
-              <w:t>ChocolateEgg</w:t>
-            </w:r>
-            <w:proofErr w:type="spellEnd"/>
-          </w:p>
-          <w:p>
-            <w:pPr>
-              <w:spacing w:after="0" w:line="360" w:lineRule="auto"/>
-              <w:rPr>
-                <w:rFonts w:ascii="Consolas" w:hAnsi="Consolas"/>
-              </w:rPr>
-            </w:pPr>
-            <w:r>
-              <w:rPr>
-                <w:rFonts w:ascii="Consolas" w:hAnsi="Consolas"/>
+                <w:highlight w:val="red"/>
               </w:rPr>
               <w:t>No Money</w:t>
             </w:r>
@@ -4210,47 +4034,13 @@
                 <w:szCs w:val="24"/>
               </w:rPr>
             </w:pPr>
-            <w:proofErr w:type="spellStart"/>
             <w:r>
               <w:rPr>
                 <w:rFonts w:ascii="Consolas" w:hAnsi="Consolas"/>
                 <w:szCs w:val="24"/>
               </w:rPr>
-              <w:t>StuffedAnimal</w:t>
-            </w:r>
-            <w:proofErr w:type="spellEnd"/>
-            <w:r>
-              <w:rPr>
-                <w:rFonts w:ascii="Consolas" w:hAnsi="Consolas"/>
-                <w:szCs w:val="24"/>
-              </w:rPr>
-              <w:t xml:space="preserve"> Spoon Sweets </w:t>
-            </w:r>
-            <w:proofErr w:type="spellStart"/>
-            <w:r>
-              <w:rPr>
-                <w:rFonts w:ascii="Consolas" w:hAnsi="Consolas"/>
-                <w:szCs w:val="24"/>
-              </w:rPr>
-              <w:t>EasterBunny</w:t>
-            </w:r>
-            <w:proofErr w:type="spellEnd"/>
-            <w:r>
-              <w:rPr>
-                <w:rFonts w:ascii="Consolas" w:hAnsi="Consolas"/>
-                <w:szCs w:val="24"/>
-              </w:rPr>
-              <w:t xml:space="preserve"> </w:t>
-            </w:r>
-            <w:proofErr w:type="spellStart"/>
-            <w:r>
-              <w:rPr>
-                <w:rFonts w:ascii="Consolas" w:hAnsi="Consolas"/>
-                <w:szCs w:val="24"/>
-              </w:rPr>
-              <w:t>ChocolateEgg</w:t>
-            </w:r>
-            <w:proofErr w:type="spellEnd"/>
+              <w:t>StuffedAnimal Spoon Sweets EasterBunny ChocolateEgg</w:t>
+            </w:r>
           </w:p>
         </w:tc>
       </w:tr>
@@ -4319,7 +4109,6 @@
               </w:rPr>
               <w:t>First, we receive the command "</w:t>
             </w:r>
-            <w:proofErr w:type="spellStart"/>
             <w:r>
               <w:rPr>
                 <w:rFonts w:ascii="Consolas" w:hAnsi="Consolas" w:cstheme="minorHAnsi"/>
@@ -4327,7 +4116,6 @@
               </w:rPr>
               <w:t>OutOfStock</w:t>
             </w:r>
-            <w:proofErr w:type="spellEnd"/>
             <w:r>
               <w:rPr>
                 <w:rFonts w:cstheme="minorHAnsi"/>
@@ -4399,71 +4187,168 @@
                 <w:rFonts w:ascii="Consolas" w:hAnsi="Consolas" w:cstheme="minorHAnsi"/>
                 <w:b/>
               </w:rPr>
-              <w:t xml:space="preserve">None </w:t>
-            </w:r>
-            <w:proofErr w:type="spellStart"/>
+              <w:t>None StuffedAnimal Cozonac Sweets EasterBunny None Clothes</w:t>
+            </w:r>
+          </w:p>
+          <w:p>
+            <w:pPr>
+              <w:spacing w:after="0" w:line="240" w:lineRule="auto"/>
+              <w:jc w:val="both"/>
+              <w:rPr>
+                <w:rFonts w:cstheme="minorHAnsi"/>
+                <w:lang w:val="bg-BG"/>
+              </w:rPr>
+            </w:pPr>
+            <w:r>
+              <w:rPr>
+                <w:rFonts w:cstheme="minorHAnsi"/>
+              </w:rPr>
+              <w:t>Afterward, we receive the "</w:t>
+            </w:r>
             <w:r>
               <w:rPr>
                 <w:rFonts w:ascii="Consolas" w:hAnsi="Consolas" w:cstheme="minorHAnsi"/>
                 <w:b/>
               </w:rPr>
-              <w:t>StuffedAnimal</w:t>
-            </w:r>
-            <w:proofErr w:type="spellEnd"/>
+              <w:t>Required</w:t>
+            </w:r>
+            <w:r>
+              <w:rPr>
+                <w:rFonts w:cstheme="minorHAnsi"/>
+              </w:rPr>
+              <w:t>" command</w:t>
+            </w:r>
+            <w:r>
+              <w:rPr>
+                <w:rFonts w:cstheme="minorHAnsi"/>
+              </w:rPr>
+              <w:t>,</w:t>
+            </w:r>
+            <w:r>
+              <w:rPr>
+                <w:rFonts w:cstheme="minorHAnsi"/>
+              </w:rPr>
+              <w:t xml:space="preserve"> and we need to replace the value on the 2</w:t>
+            </w:r>
+            <w:r>
+              <w:rPr>
+                <w:rFonts w:cstheme="minorHAnsi"/>
+                <w:vertAlign w:val="superscript"/>
+              </w:rPr>
+              <w:t>nd</w:t>
+            </w:r>
+            <w:r>
+              <w:rPr>
+                <w:rFonts w:cstheme="minorHAnsi"/>
+              </w:rPr>
+              <w:t xml:space="preserve"> index of our list with the value "</w:t>
+            </w:r>
             <w:r>
               <w:rPr>
                 <w:rFonts w:ascii="Consolas" w:hAnsi="Consolas" w:cstheme="minorHAnsi"/>
                 <w:b/>
               </w:rPr>
-              <w:t xml:space="preserve"> </w:t>
-            </w:r>
-            <w:proofErr w:type="spellStart"/>
+              <w:t>Spoon</w:t>
+            </w:r>
+            <w:r>
+              <w:rPr>
+                <w:rFonts w:cstheme="minorHAnsi"/>
+              </w:rPr>
+              <w:t xml:space="preserve">". The list should </w:t>
+            </w:r>
+            <w:r>
+              <w:rPr>
+                <w:rFonts w:cstheme="minorHAnsi"/>
+              </w:rPr>
+              <w:t>look</w:t>
+            </w:r>
+            <w:r>
+              <w:rPr>
+                <w:rFonts w:cstheme="minorHAnsi"/>
+              </w:rPr>
+              <w:t xml:space="preserve"> like this:  </w:t>
+            </w:r>
+          </w:p>
+          <w:p>
+            <w:pPr>
+              <w:spacing w:after="0" w:line="240" w:lineRule="auto"/>
+              <w:jc w:val="both"/>
+              <w:rPr>
+                <w:rFonts w:cstheme="minorHAnsi"/>
+                <w:lang w:val="bg-BG"/>
+              </w:rPr>
+            </w:pPr>
             <w:r>
               <w:rPr>
                 <w:rFonts w:ascii="Consolas" w:hAnsi="Consolas" w:cstheme="minorHAnsi"/>
                 <w:b/>
               </w:rPr>
-              <w:t>Cozonac</w:t>
-            </w:r>
-            <w:proofErr w:type="spellEnd"/>
+              <w:t>None StuffedAnimal Spoon Sweets EasterBunny None Clothes</w:t>
+            </w:r>
+          </w:p>
+          <w:p>
+            <w:pPr>
+              <w:spacing w:after="0" w:line="240" w:lineRule="auto"/>
+              <w:jc w:val="both"/>
+              <w:rPr>
+                <w:rFonts w:cstheme="minorHAnsi"/>
+                <w:lang w:val="bg-BG"/>
+              </w:rPr>
+            </w:pPr>
+            <w:r>
+              <w:rPr>
+                <w:rFonts w:cstheme="minorHAnsi"/>
+              </w:rPr>
+              <w:t>After, we receive the "</w:t>
+            </w:r>
             <w:r>
               <w:rPr>
                 <w:rFonts w:ascii="Consolas" w:hAnsi="Consolas" w:cstheme="minorHAnsi"/>
                 <w:b/>
               </w:rPr>
-              <w:t xml:space="preserve"> Sweets </w:t>
-            </w:r>
-            <w:proofErr w:type="spellStart"/>
+              <w:t>JustInCase</w:t>
+            </w:r>
+            <w:r>
+              <w:rPr>
+                <w:rFonts w:cstheme="minorHAnsi"/>
+              </w:rPr>
+              <w:t>" command, which means we need to replace the last value in our list with "</w:t>
+            </w:r>
             <w:r>
               <w:rPr>
                 <w:rFonts w:ascii="Consolas" w:hAnsi="Consolas" w:cstheme="minorHAnsi"/>
                 <w:b/>
               </w:rPr>
-              <w:t>EasterBunny</w:t>
-            </w:r>
-            <w:proofErr w:type="spellEnd"/>
+              <w:t>ChocolateEggs</w:t>
+            </w:r>
+            <w:r>
+              <w:rPr>
+                <w:rFonts w:cstheme="minorHAnsi"/>
+              </w:rPr>
+              <w:t>". The list should look like this:</w:t>
+            </w:r>
+          </w:p>
+          <w:p>
+            <w:pPr>
+              <w:spacing w:after="0" w:line="240" w:lineRule="auto"/>
+              <w:jc w:val="both"/>
+              <w:rPr>
+                <w:rFonts w:cstheme="minorHAnsi"/>
+                <w:lang w:val="bg-BG"/>
+              </w:rPr>
+            </w:pPr>
             <w:r>
               <w:rPr>
                 <w:rFonts w:ascii="Consolas" w:hAnsi="Consolas" w:cstheme="minorHAnsi"/>
                 <w:b/>
               </w:rPr>
+              <w:t>None StuffedAnimal Spoon Sweets EasterBunny None ChocolateEggs</w:t>
+            </w:r>
+            <w:r>
+              <w:rPr>
+                <w:rFonts w:cstheme="minorHAnsi"/>
+              </w:rPr>
               <w:t xml:space="preserve"> </w:t>
-            </w:r>
-            <w:proofErr w:type="gramStart"/>
-            <w:r>
-              <w:rPr>
-                <w:rFonts w:ascii="Consolas" w:hAnsi="Consolas" w:cstheme="minorHAnsi"/>
-                <w:b/>
-              </w:rPr>
-              <w:t>None</w:t>
-            </w:r>
-            <w:proofErr w:type="gramEnd"/>
-            <w:r>
-              <w:rPr>
-                <w:rFonts w:ascii="Consolas" w:hAnsi="Consolas" w:cstheme="minorHAnsi"/>
-                <w:b/>
-              </w:rPr>
-              <w:t xml:space="preserve"> Clothes</w:t>
             </w:r>
           </w:p>
           <w:p>
@@ -4472,281 +4357,13 @@
               <w:jc w:val="both"/>
               <w:rPr>
                 <w:rFonts w:cstheme="minorHAnsi"/>
-                <w:lang w:val="bg-BG"/>
               </w:rPr>
             </w:pPr>
             <w:r>
               <w:rPr>
                 <w:rFonts w:cstheme="minorHAnsi"/>
               </w:rPr>
-              <w:t>Afterward, we receive the "</w:t>
-            </w:r>
-            <w:r>
-              <w:rPr>
-                <w:rFonts w:ascii="Consolas" w:hAnsi="Consolas" w:cstheme="minorHAnsi"/>
-                <w:b/>
-              </w:rPr>
-              <w:t>Required</w:t>
-            </w:r>
-            <w:r>
-              <w:rPr>
-                <w:rFonts w:cstheme="minorHAnsi"/>
-              </w:rPr>
-              <w:t>" command</w:t>
-            </w:r>
-            <w:r>
-              <w:rPr>
-                <w:rFonts w:cstheme="minorHAnsi"/>
-              </w:rPr>
-              <w:t>,</w:t>
-            </w:r>
-            <w:r>
-              <w:rPr>
-                <w:rFonts w:cstheme="minorHAnsi"/>
-              </w:rPr>
-              <w:t xml:space="preserve"> and we need to replace the value on the 2</w:t>
-            </w:r>
-            <w:r>
-              <w:rPr>
-                <w:rFonts w:cstheme="minorHAnsi"/>
-                <w:vertAlign w:val="superscript"/>
-              </w:rPr>
-              <w:t>nd</w:t>
-            </w:r>
-            <w:r>
-              <w:rPr>
-                <w:rFonts w:cstheme="minorHAnsi"/>
-              </w:rPr>
-              <w:t xml:space="preserve"> index of our list with the value "</w:t>
-            </w:r>
-            <w:r>
-              <w:rPr>
-                <w:rFonts w:ascii="Consolas" w:hAnsi="Consolas" w:cstheme="minorHAnsi"/>
-                <w:b/>
-              </w:rPr>
-              <w:t>Spoon</w:t>
-            </w:r>
-            <w:r>
-              <w:rPr>
-                <w:rFonts w:cstheme="minorHAnsi"/>
-              </w:rPr>
-              <w:t xml:space="preserve">". The list should </w:t>
-            </w:r>
-            <w:r>
-              <w:rPr>
-                <w:rFonts w:cstheme="minorHAnsi"/>
-              </w:rPr>
-              <w:t>look</w:t>
-            </w:r>
-            <w:r>
-              <w:rPr>
-                <w:rFonts w:cstheme="minorHAnsi"/>
-              </w:rPr>
-              <w:t xml:space="preserve"> like this:  </w:t>
-            </w:r>
-          </w:p>
-          <w:p>
-            <w:pPr>
-              <w:spacing w:after="0" w:line="240" w:lineRule="auto"/>
-              <w:jc w:val="both"/>
-              <w:rPr>
-                <w:rFonts w:cstheme="minorHAnsi"/>
-                <w:lang w:val="bg-BG"/>
-              </w:rPr>
-            </w:pPr>
-            <w:r>
-              <w:rPr>
-                <w:rFonts w:ascii="Consolas" w:hAnsi="Consolas" w:cstheme="minorHAnsi"/>
-                <w:b/>
-              </w:rPr>
-              <w:t xml:space="preserve">None </w:t>
-            </w:r>
-            <w:proofErr w:type="spellStart"/>
-            <w:r>
-              <w:rPr>
-                <w:rFonts w:ascii="Consolas" w:hAnsi="Consolas" w:cstheme="minorHAnsi"/>
-                <w:b/>
-              </w:rPr>
-              <w:t>StuffedAnimal</w:t>
-            </w:r>
-            <w:proofErr w:type="spellEnd"/>
-            <w:r>
-              <w:rPr>
-                <w:rFonts w:ascii="Consolas" w:hAnsi="Consolas" w:cstheme="minorHAnsi"/>
-                <w:b/>
-              </w:rPr>
-              <w:t xml:space="preserve"> Spoon Sweets </w:t>
-            </w:r>
-            <w:proofErr w:type="spellStart"/>
-            <w:r>
-              <w:rPr>
-                <w:rFonts w:ascii="Consolas" w:hAnsi="Consolas" w:cstheme="minorHAnsi"/>
-                <w:b/>
-              </w:rPr>
-              <w:t>EasterBunny</w:t>
-            </w:r>
-            <w:proofErr w:type="spellEnd"/>
-            <w:r>
-              <w:rPr>
-                <w:rFonts w:ascii="Consolas" w:hAnsi="Consolas" w:cstheme="minorHAnsi"/>
-                <w:b/>
-              </w:rPr>
-              <w:t xml:space="preserve"> </w:t>
-            </w:r>
-            <w:proofErr w:type="gramStart"/>
-            <w:r>
-              <w:rPr>
-                <w:rFonts w:ascii="Consolas" w:hAnsi="Consolas" w:cstheme="minorHAnsi"/>
-                <w:b/>
-              </w:rPr>
-              <w:t>None</w:t>
-            </w:r>
-            <w:proofErr w:type="gramEnd"/>
-            <w:r>
-              <w:rPr>
-                <w:rFonts w:ascii="Consolas" w:hAnsi="Consolas" w:cstheme="minorHAnsi"/>
-                <w:b/>
-              </w:rPr>
-              <w:t xml:space="preserve"> Clothes</w:t>
-            </w:r>
-          </w:p>
-          <w:p>
-            <w:pPr>
-              <w:spacing w:after="0" w:line="240" w:lineRule="auto"/>
-              <w:jc w:val="both"/>
-              <w:rPr>
-                <w:rFonts w:cstheme="minorHAnsi"/>
-                <w:lang w:val="bg-BG"/>
-              </w:rPr>
-            </w:pPr>
-            <w:r>
-              <w:rPr>
-                <w:rFonts w:cstheme="minorHAnsi"/>
-              </w:rPr>
-              <w:t>After, we receive the "</w:t>
-            </w:r>
-            <w:proofErr w:type="spellStart"/>
-            <w:r>
-              <w:rPr>
-                <w:rFonts w:ascii="Consolas" w:hAnsi="Consolas" w:cstheme="minorHAnsi"/>
-                <w:b/>
-              </w:rPr>
-              <w:t>JustInCase</w:t>
-            </w:r>
-            <w:proofErr w:type="spellEnd"/>
-            <w:r>
-              <w:rPr>
-                <w:rFonts w:cstheme="minorHAnsi"/>
-              </w:rPr>
-              <w:t>" command, which means we need to replace the last value in our list with "</w:t>
-            </w:r>
-            <w:proofErr w:type="spellStart"/>
-            <w:r>
-              <w:rPr>
-                <w:rFonts w:ascii="Consolas" w:hAnsi="Consolas" w:cstheme="minorHAnsi"/>
-                <w:b/>
-              </w:rPr>
-              <w:t>ChocolateEggs</w:t>
-            </w:r>
-            <w:proofErr w:type="spellEnd"/>
-            <w:r>
-              <w:rPr>
-                <w:rFonts w:cstheme="minorHAnsi"/>
-              </w:rPr>
-              <w:t>". The list should look like this:</w:t>
-            </w:r>
-          </w:p>
-          <w:p>
-            <w:pPr>
-              <w:spacing w:after="0" w:line="240" w:lineRule="auto"/>
-              <w:jc w:val="both"/>
-              <w:rPr>
-                <w:rFonts w:cstheme="minorHAnsi"/>
-                <w:lang w:val="bg-BG"/>
-              </w:rPr>
-            </w:pPr>
-            <w:r>
-              <w:rPr>
-                <w:rFonts w:ascii="Consolas" w:hAnsi="Consolas" w:cstheme="minorHAnsi"/>
-                <w:b/>
-              </w:rPr>
-              <w:t xml:space="preserve">None </w:t>
-            </w:r>
-            <w:proofErr w:type="spellStart"/>
-            <w:r>
-              <w:rPr>
-                <w:rFonts w:ascii="Consolas" w:hAnsi="Consolas" w:cstheme="minorHAnsi"/>
-                <w:b/>
-              </w:rPr>
-              <w:t>StuffedAnimal</w:t>
-            </w:r>
-            <w:proofErr w:type="spellEnd"/>
-            <w:r>
-              <w:rPr>
-                <w:rFonts w:ascii="Consolas" w:hAnsi="Consolas" w:cstheme="minorHAnsi"/>
-                <w:b/>
-              </w:rPr>
-              <w:t xml:space="preserve"> Spoon Sweets </w:t>
-            </w:r>
-            <w:proofErr w:type="spellStart"/>
-            <w:r>
-              <w:rPr>
-                <w:rFonts w:ascii="Consolas" w:hAnsi="Consolas" w:cstheme="minorHAnsi"/>
-                <w:b/>
-              </w:rPr>
-              <w:t>EasterBunny</w:t>
-            </w:r>
-            <w:proofErr w:type="spellEnd"/>
-            <w:r>
-              <w:rPr>
-                <w:rFonts w:ascii="Consolas" w:hAnsi="Consolas" w:cstheme="minorHAnsi"/>
-                <w:b/>
-              </w:rPr>
-              <w:t xml:space="preserve"> None </w:t>
-            </w:r>
-            <w:proofErr w:type="spellStart"/>
-            <w:r>
-              <w:rPr>
-                <w:rFonts w:ascii="Consolas" w:hAnsi="Consolas" w:cstheme="minorHAnsi"/>
-                <w:b/>
-              </w:rPr>
-              <w:t>ChocolateEggs</w:t>
-            </w:r>
-            <w:proofErr w:type="spellEnd"/>
-            <w:r>
-              <w:rPr>
-                <w:rFonts w:cstheme="minorHAnsi"/>
-              </w:rPr>
-              <w:t xml:space="preserve"> </w:t>
-            </w:r>
-          </w:p>
-          <w:p>
-            <w:pPr>
-              <w:spacing w:after="0" w:line="240" w:lineRule="auto"/>
-              <w:jc w:val="both"/>
-              <w:rPr>
-                <w:rFonts w:cstheme="minorHAnsi"/>
-              </w:rPr>
-            </w:pPr>
-            <w:r>
-              <w:rPr>
-                <w:rFonts w:cstheme="minorHAnsi"/>
-              </w:rPr>
-              <w:t xml:space="preserve">In the end, we print </w:t>
-            </w:r>
-            <w:proofErr w:type="gramStart"/>
-            <w:r>
-              <w:rPr>
-                <w:rFonts w:cstheme="minorHAnsi"/>
-              </w:rPr>
-              <w:t>all of</w:t>
-            </w:r>
-            <w:proofErr w:type="gramEnd"/>
-            <w:r>
-              <w:rPr>
-                <w:rFonts w:cstheme="minorHAnsi"/>
-              </w:rPr>
-              <w:t xml:space="preserve"> the gifts, except the ones with </w:t>
+              <w:t xml:space="preserve">In the end, we print all of the gifts, except the ones with </w:t>
             </w:r>
             <w:r>
               <w:rPr>
@@ -4822,47 +4439,13 @@
               </w:rPr>
               <w:t xml:space="preserve"> </w:t>
             </w:r>
-            <w:proofErr w:type="spellStart"/>
             <w:r>
               <w:rPr>
                 <w:rFonts w:ascii="Consolas" w:hAnsi="Consolas" w:cstheme="minorHAnsi"/>
                 <w:b/>
               </w:rPr>
-              <w:t>StuffedAnimal</w:t>
-            </w:r>
-            <w:proofErr w:type="spellEnd"/>
-            <w:r>
-              <w:rPr>
-                <w:rFonts w:ascii="Consolas" w:hAnsi="Consolas" w:cstheme="minorHAnsi"/>
-                <w:b/>
-              </w:rPr>
-              <w:t xml:space="preserve"> Spoon Sweets </w:t>
-            </w:r>
-            <w:proofErr w:type="spellStart"/>
-            <w:r>
-              <w:rPr>
-                <w:rFonts w:ascii="Consolas" w:hAnsi="Consolas" w:cstheme="minorHAnsi"/>
-                <w:b/>
-              </w:rPr>
-              <w:t>EasterBunny</w:t>
-            </w:r>
-            <w:proofErr w:type="spellEnd"/>
-            <w:r>
-              <w:rPr>
-                <w:rFonts w:ascii="Consolas" w:hAnsi="Consolas" w:cstheme="minorHAnsi"/>
-                <w:b/>
-              </w:rPr>
-              <w:t xml:space="preserve"> </w:t>
-            </w:r>
-            <w:proofErr w:type="spellStart"/>
-            <w:r>
-              <w:rPr>
-                <w:rFonts w:ascii="Consolas" w:hAnsi="Consolas" w:cstheme="minorHAnsi"/>
-                <w:b/>
-              </w:rPr>
-              <w:t>ChocolateEggs</w:t>
-            </w:r>
-            <w:proofErr w:type="spellEnd"/>
+              <w:t>StuffedAnimal Spoon Sweets EasterBunny ChocolateEggs</w:t>
+            </w:r>
             <w:r>
               <w:rPr>
                 <w:rFonts w:cstheme="minorHAnsi"/>
@@ -4926,21 +4509,7 @@
               <w:rPr>
                 <w:rFonts w:ascii="Consolas" w:hAnsi="Consolas"/>
               </w:rPr>
-              <w:t xml:space="preserve">Sweets </w:t>
-            </w:r>
-            <w:proofErr w:type="spellStart"/>
-            <w:r>
-              <w:rPr>
-                <w:rFonts w:ascii="Consolas" w:hAnsi="Consolas"/>
-              </w:rPr>
-              <w:t>Cozonac</w:t>
-            </w:r>
-            <w:proofErr w:type="spellEnd"/>
-            <w:r>
-              <w:rPr>
-                <w:rFonts w:ascii="Consolas" w:hAnsi="Consolas"/>
-              </w:rPr>
-              <w:t xml:space="preserve"> Clothes Flowers Wine Clothes Eggs Clothes</w:t>
+              <w:t>Sweets Cozonac Clothes Flowers Wine Clothes Eggs Clothes</w:t>
             </w:r>
           </w:p>
           <w:p>
@@ -4966,19 +4535,11 @@
                 <w:lang w:val="bg-BG"/>
               </w:rPr>
             </w:pPr>
-            <w:proofErr w:type="spellStart"/>
             <w:r>
               <w:rPr>
                 <w:rFonts w:ascii="Consolas" w:hAnsi="Consolas"/>
               </w:rPr>
-              <w:t>OutOfStock</w:t>
-            </w:r>
-            <w:proofErr w:type="spellEnd"/>
-            <w:r>
-              <w:rPr>
-                <w:rFonts w:ascii="Consolas" w:hAnsi="Consolas"/>
-              </w:rPr>
-              <w:t xml:space="preserve"> Clothes</w:t>
+              <w:t>OutOfStock Clothes</w:t>
             </w:r>
           </w:p>
           <w:p>
@@ -5004,19 +4565,11 @@
                 <w:lang w:val="bg-BG"/>
               </w:rPr>
             </w:pPr>
-            <w:proofErr w:type="spellStart"/>
             <w:r>
               <w:rPr>
                 <w:rFonts w:ascii="Consolas" w:hAnsi="Consolas"/>
               </w:rPr>
-              <w:t>JustInCase</w:t>
-            </w:r>
-            <w:proofErr w:type="spellEnd"/>
-            <w:r>
-              <w:rPr>
-                <w:rFonts w:ascii="Consolas" w:hAnsi="Consolas"/>
-              </w:rPr>
-              <w:t xml:space="preserve"> Hat</w:t>
+              <w:t>JustInCase Hat</w:t>
             </w:r>
           </w:p>
           <w:p>
@@ -5027,19 +4580,11 @@
                 <w:lang w:val="bg-BG"/>
               </w:rPr>
             </w:pPr>
-            <w:proofErr w:type="spellStart"/>
             <w:r>
               <w:rPr>
                 <w:rFonts w:ascii="Consolas" w:hAnsi="Consolas"/>
               </w:rPr>
-              <w:t>OutOfStock</w:t>
-            </w:r>
-            <w:proofErr w:type="spellEnd"/>
-            <w:r>
-              <w:rPr>
-                <w:rFonts w:ascii="Consolas" w:hAnsi="Consolas"/>
-              </w:rPr>
-              <w:t xml:space="preserve"> Cable</w:t>
+              <w:t>OutOfStock Cable</w:t>
             </w:r>
           </w:p>
           <w:p>
@@ -5083,23 +4628,7 @@
                 <w:rFonts w:ascii="Consolas" w:hAnsi="Consolas"/>
                 <w:szCs w:val="24"/>
               </w:rPr>
-              <w:t xml:space="preserve">Sweets </w:t>
-            </w:r>
-            <w:proofErr w:type="spellStart"/>
-            <w:r>
-              <w:rPr>
-                <w:rFonts w:ascii="Consolas" w:hAnsi="Consolas"/>
-                <w:szCs w:val="24"/>
-              </w:rPr>
-              <w:t>Cozonac</w:t>
-            </w:r>
-            <w:proofErr w:type="spellEnd"/>
-            <w:r>
-              <w:rPr>
-                <w:rFonts w:ascii="Consolas" w:hAnsi="Consolas"/>
-                <w:szCs w:val="24"/>
-              </w:rPr>
-              <w:t xml:space="preserve"> Chocolate Flowers Wine Eggs Hat</w:t>
+              <w:t>Sweets Cozonac Chocolate Flowers Wine Eggs Hat</w:t>
             </w:r>
           </w:p>
         </w:tc>
@@ -5248,7 +4777,6 @@
         <w:lastRenderedPageBreak/>
         <w:t>"{</w:t>
       </w:r>
-      <w:proofErr w:type="spellStart"/>
       <w:r>
         <w:rPr>
           <w:rFonts w:ascii="Consolas" w:hAnsi="Consolas"/>
@@ -5256,7 +4784,6 @@
         </w:rPr>
         <w:t>typeOfFire</w:t>
       </w:r>
-      <w:proofErr w:type="spellEnd"/>
       <w:r>
         <w:rPr>
           <w:rFonts w:ascii="Consolas" w:hAnsi="Consolas"/>
@@ -5273,7 +4800,6 @@
         </w:rPr>
         <w:t>= {</w:t>
       </w:r>
-      <w:proofErr w:type="spellStart"/>
       <w:r>
         <w:rPr>
           <w:rFonts w:ascii="Consolas" w:hAnsi="Consolas"/>
@@ -5281,7 +4807,6 @@
         </w:rPr>
         <w:t>valueOfCell</w:t>
       </w:r>
-      <w:proofErr w:type="spellEnd"/>
       <w:r>
         <w:rPr>
           <w:rFonts w:ascii="Consolas" w:hAnsi="Consolas"/>
@@ -5290,7 +4815,6 @@
         </w:rPr>
         <w:t>}#{</w:t>
       </w:r>
-      <w:proofErr w:type="spellStart"/>
       <w:r>
         <w:rPr>
           <w:rFonts w:ascii="Consolas" w:hAnsi="Consolas"/>
@@ -5298,7 +4822,6 @@
         </w:rPr>
         <w:t>typeOfFire</w:t>
       </w:r>
-      <w:proofErr w:type="spellEnd"/>
       <w:r>
         <w:rPr>
           <w:rFonts w:ascii="Consolas" w:hAnsi="Consolas"/>
@@ -5307,7 +4830,6 @@
         </w:rPr>
         <w:t>} = {</w:t>
       </w:r>
-      <w:proofErr w:type="spellStart"/>
       <w:r>
         <w:rPr>
           <w:rFonts w:ascii="Consolas" w:hAnsi="Consolas"/>
@@ -5315,7 +4837,6 @@
         </w:rPr>
         <w:t>valueOfCell</w:t>
       </w:r>
-      <w:proofErr w:type="spellEnd"/>
       <w:r>
         <w:rPr>
           <w:rFonts w:ascii="Consolas" w:hAnsi="Consolas"/>
@@ -5340,7 +4861,6 @@
         </w:rPr>
         <w:t>{</w:t>
       </w:r>
-      <w:proofErr w:type="spellStart"/>
       <w:r>
         <w:rPr>
           <w:rFonts w:ascii="Consolas" w:hAnsi="Consolas"/>
@@ -5348,7 +4868,6 @@
         </w:rPr>
         <w:t>typeOfFire</w:t>
       </w:r>
-      <w:proofErr w:type="spellEnd"/>
       <w:r>
         <w:rPr>
           <w:rFonts w:ascii="Consolas" w:hAnsi="Consolas"/>
@@ -5365,7 +4884,6 @@
         </w:rPr>
         <w:t>{</w:t>
       </w:r>
-      <w:proofErr w:type="spellStart"/>
       <w:r>
         <w:rPr>
           <w:rFonts w:ascii="Consolas" w:hAnsi="Consolas"/>
@@ -5373,7 +4891,6 @@
         </w:rPr>
         <w:t>valueOfCell</w:t>
       </w:r>
-      <w:proofErr w:type="spellEnd"/>
       <w:r>
         <w:rPr>
           <w:rFonts w:ascii="Consolas" w:hAnsi="Consolas"/>
@@ -5856,7 +5373,6 @@
         </w:rPr>
         <w:t xml:space="preserve"> - {</w:t>
       </w:r>
-      <w:proofErr w:type="spellStart"/>
       <w:r>
         <w:rPr>
           <w:rFonts w:ascii="Consolas" w:hAnsi="Consolas"/>
@@ -5864,7 +5380,6 @@
         </w:rPr>
         <w:t>cellN</w:t>
       </w:r>
-      <w:proofErr w:type="spellEnd"/>
       <w:r>
         <w:rPr>
           <w:rFonts w:ascii="Consolas" w:hAnsi="Consolas"/>
@@ -5926,16 +5441,15 @@
           <w:b/>
           <w:bCs/>
         </w:rPr>
-        <w:t>"Total Fire: {</w:t>
-      </w:r>
-      <w:proofErr w:type="spellStart"/>
+        <w:t>"Total Fire: {total</w:t>
+      </w:r>
       <w:r>
         <w:rPr>
           <w:rFonts w:ascii="Consolas" w:hAnsi="Consolas"/>
           <w:b/>
           <w:bCs/>
         </w:rPr>
-        <w:t>total</w:t>
+        <w:t>_f</w:t>
       </w:r>
       <w:r>
         <w:rPr>
@@ -5943,24 +5457,7 @@
           <w:b/>
           <w:bCs/>
         </w:rPr>
-        <w:t>_f</w:t>
-      </w:r>
-      <w:r>
-        <w:rPr>
-          <w:rFonts w:ascii="Consolas" w:hAnsi="Consolas"/>
-          <w:b/>
-          <w:bCs/>
-        </w:rPr>
-        <w:t>ire</w:t>
-      </w:r>
-      <w:proofErr w:type="spellEnd"/>
-      <w:r>
-        <w:rPr>
-          <w:rFonts w:ascii="Consolas" w:hAnsi="Consolas"/>
-          <w:b/>
-          <w:bCs/>
-        </w:rPr>
-        <w:t>}"</w:t>
+        <w:t>ire}"</w:t>
       </w:r>
     </w:p>
     <w:p>
@@ -6997,23 +6494,7 @@
         <w:pStyle w:val="Code"/>
       </w:pPr>
       <w:r>
-        <w:t>{type-&gt;</w:t>
-      </w:r>
-      <w:proofErr w:type="spellStart"/>
-      <w:r>
-        <w:t>price|type</w:t>
-      </w:r>
-      <w:proofErr w:type="spellEnd"/>
-      <w:r>
-        <w:t>-&gt;</w:t>
-      </w:r>
-      <w:proofErr w:type="spellStart"/>
-      <w:r>
-        <w:t>price|type</w:t>
-      </w:r>
-      <w:proofErr w:type="spellEnd"/>
-      <w:r>
-        <w:t>-&gt;price……|type-&gt;price}</w:t>
+        <w:t>{type-&gt;price|type-&gt;price|type-&gt;price……|type-&gt;price}</w:t>
       </w:r>
     </w:p>
     <w:p>
@@ -7288,29 +6769,10 @@
         <w:rPr>
           <w:b/>
         </w:rPr>
-        <w:t xml:space="preserve">buy an </w:t>
-      </w:r>
-      <w:proofErr w:type="gramStart"/>
-      <w:r>
-        <w:rPr>
-          <w:b/>
-        </w:rPr>
-        <w:t>item</w:t>
-      </w:r>
-      <w:r>
-        <w:t>,</w:t>
-      </w:r>
-      <w:proofErr w:type="gramEnd"/>
-      <w:r>
-        <w:t xml:space="preserve"> you </w:t>
-      </w:r>
-      <w:proofErr w:type="gramStart"/>
-      <w:r>
-        <w:t>have to</w:t>
-      </w:r>
-      <w:proofErr w:type="gramEnd"/>
-      <w:r>
-        <w:t xml:space="preserve"> </w:t>
+        <w:t>buy an item</w:t>
+      </w:r>
+      <w:r>
+        <w:t xml:space="preserve">, you have to </w:t>
       </w:r>
       <w:r>
         <w:rPr>
@@ -7637,15 +7099,7 @@
         <w:ind w:firstLine="720"/>
       </w:pPr>
       <w:r>
-        <w:t>"{price1} {price2} {price3} … {</w:t>
-      </w:r>
-      <w:proofErr w:type="spellStart"/>
-      <w:r>
-        <w:t>priceN</w:t>
-      </w:r>
-      <w:proofErr w:type="spellEnd"/>
-      <w:r>
-        <w:t>}"</w:t>
+        <w:t>"{price1} {price2} {price3} … {priceN}"</w:t>
       </w:r>
     </w:p>
     <w:p>
@@ -8364,23 +7818,7 @@
                 <w:rFonts w:eastAsia="Calibri" w:cstheme="minorHAnsi"/>
                 <w:b/>
               </w:rPr>
-              <w:t xml:space="preserve">14.93 + {sum of all </w:t>
-            </w:r>
-            <w:proofErr w:type="spellStart"/>
-            <w:r>
-              <w:rPr>
-                <w:rFonts w:eastAsia="Calibri" w:cstheme="minorHAnsi"/>
-                <w:b/>
-              </w:rPr>
-              <w:t>newPrices</w:t>
-            </w:r>
-            <w:proofErr w:type="spellEnd"/>
-            <w:r>
-              <w:rPr>
-                <w:rFonts w:eastAsia="Calibri" w:cstheme="minorHAnsi"/>
-                <w:b/>
-              </w:rPr>
-              <w:t xml:space="preserve">}. </w:t>
+              <w:t xml:space="preserve">14.93 + {sum of all newPrices}. </w:t>
             </w:r>
             <w:r>
               <w:rPr>
@@ -8650,17 +8088,8 @@
           <w:rFonts w:ascii="Consolas" w:hAnsi="Consolas"/>
           <w:b/>
         </w:rPr>
-        <w:t xml:space="preserve">event1|event2| … </w:t>
-      </w:r>
-      <w:proofErr w:type="spellStart"/>
-      <w:r>
-        <w:rPr>
-          <w:rFonts w:ascii="Consolas" w:hAnsi="Consolas"/>
-          <w:b/>
-        </w:rPr>
-        <w:t>eventN</w:t>
-      </w:r>
-      <w:proofErr w:type="spellEnd"/>
+        <w:t>event1|event2| … eventN</w:t>
+      </w:r>
       <w:r>
         <w:rPr>
           <w:rFonts w:ascii="Consolas" w:hAnsi="Consolas"/>
@@ -8871,7 +8300,6 @@
         </w:rPr>
         <w:t>"You gained {</w:t>
       </w:r>
-      <w:proofErr w:type="spellStart"/>
       <w:r>
         <w:rPr>
           <w:rFonts w:ascii="Consolas" w:hAnsi="Consolas"/>
@@ -8879,7 +8307,6 @@
         </w:rPr>
         <w:t>gained_energy</w:t>
       </w:r>
-      <w:proofErr w:type="spellEnd"/>
       <w:r>
         <w:rPr>
           <w:rFonts w:ascii="Consolas" w:hAnsi="Consolas"/>
@@ -8914,7 +8341,6 @@
         </w:rPr>
         <w:t>"Current energy: {</w:t>
       </w:r>
-      <w:proofErr w:type="spellStart"/>
       <w:r>
         <w:rPr>
           <w:rFonts w:ascii="Consolas" w:hAnsi="Consolas"/>
@@ -8922,7 +8348,6 @@
         </w:rPr>
         <w:t>current_energy</w:t>
       </w:r>
-      <w:proofErr w:type="spellEnd"/>
       <w:r>
         <w:rPr>
           <w:rFonts w:ascii="Consolas" w:hAnsi="Consolas"/>
@@ -9016,15 +8441,7 @@
         </w:rPr>
       </w:pPr>
       <w:r>
-        <w:t xml:space="preserve">Each time you get an </w:t>
-      </w:r>
-      <w:proofErr w:type="gramStart"/>
-      <w:r>
-        <w:t>order,</w:t>
-      </w:r>
-      <w:proofErr w:type="gramEnd"/>
-      <w:r>
-        <w:t xml:space="preserve"> your </w:t>
+        <w:t xml:space="preserve">Each time you get an order, your </w:t>
       </w:r>
       <w:r>
         <w:rPr>
@@ -9202,7 +8619,6 @@
       <w:r>
         <w:t xml:space="preserve"> contains the </w:t>
       </w:r>
-      <w:proofErr w:type="gramStart"/>
       <w:r>
         <w:rPr>
           <w:b/>
@@ -9210,7 +8626,6 @@
         </w:rPr>
         <w:t>coins</w:t>
       </w:r>
-      <w:proofErr w:type="gramEnd"/>
       <w:r>
         <w:t xml:space="preserve"> you </w:t>
       </w:r>
@@ -9472,7 +8887,6 @@
         </w:rPr>
         <w:t xml:space="preserve"> … </w:t>
       </w:r>
-      <w:proofErr w:type="spellStart"/>
       <w:r>
         <w:rPr>
           <w:rFonts w:ascii="Consolas" w:hAnsi="Consolas"/>
@@ -9487,7 +8901,6 @@
         </w:rPr>
         <w:t>N</w:t>
       </w:r>
-      <w:proofErr w:type="spellEnd"/>
       <w:r>
         <w:rPr>
           <w:rFonts w:ascii="Consolas" w:hAnsi="Consolas"/>
@@ -9792,21 +9205,7 @@
               <w:rPr>
                 <w:rFonts w:ascii="Consolas" w:eastAsia="Calibri" w:hAnsi="Consolas" w:cs="Times New Roman"/>
               </w:rPr>
-              <w:t xml:space="preserve">Day </w:t>
-            </w:r>
-            <w:proofErr w:type="gramStart"/>
-            <w:r>
-              <w:rPr>
-                <w:rFonts w:ascii="Consolas" w:eastAsia="Calibri" w:hAnsi="Consolas" w:cs="Times New Roman"/>
-              </w:rPr>
-              <w:t>completed</w:t>
-            </w:r>
-            <w:proofErr w:type="gramEnd"/>
-            <w:r>
-              <w:rPr>
-                <w:rFonts w:ascii="Consolas" w:eastAsia="Calibri" w:hAnsi="Consolas" w:cs="Times New Roman"/>
-              </w:rPr>
-              <w:t>!</w:t>
+              <w:t>Day completed!</w:t>
             </w:r>
           </w:p>
           <w:p>
@@ -10151,23 +9550,7 @@
                               <w:sz w:val="17"/>
                               <w:szCs w:val="17"/>
                             </w:rPr>
-                            <w:t xml:space="preserve">© </w:t>
-                          </w:r>
-                          <w:proofErr w:type="spellStart"/>
-                          <w:r>
-                            <w:rPr>
-                              <w:sz w:val="17"/>
-                              <w:szCs w:val="17"/>
-                            </w:rPr>
-                            <w:t>SoftUni</w:t>
-                          </w:r>
-                          <w:proofErr w:type="spellEnd"/>
-                          <w:r>
-                            <w:rPr>
-                              <w:sz w:val="17"/>
-                              <w:szCs w:val="17"/>
-                            </w:rPr>
-                            <w:t xml:space="preserve"> – </w:t>
+                            <w:t xml:space="preserve">© SoftUni – </w:t>
                           </w:r>
                           <w:hyperlink r:id="rId1" w:history="1">
                             <w:r>
@@ -10700,23 +10083,7 @@
                         <w:sz w:val="17"/>
                         <w:szCs w:val="17"/>
                       </w:rPr>
-                      <w:t xml:space="preserve">© </w:t>
-                    </w:r>
-                    <w:proofErr w:type="spellStart"/>
-                    <w:r>
-                      <w:rPr>
-                        <w:sz w:val="17"/>
-                        <w:szCs w:val="17"/>
-                      </w:rPr>
-                      <w:t>SoftUni</w:t>
-                    </w:r>
-                    <w:proofErr w:type="spellEnd"/>
-                    <w:r>
-                      <w:rPr>
-                        <w:sz w:val="17"/>
-                        <w:szCs w:val="17"/>
-                      </w:rPr>
-                      <w:t xml:space="preserve"> – </w:t>
+                      <w:t xml:space="preserve">© SoftUni – </w:t>
                     </w:r>
                     <w:hyperlink r:id="rId20" w:history="1">
                       <w:r>
@@ -10758,7 +10125,7 @@
                           <wp:extent cx="179705" cy="179705"/>
                           <wp:effectExtent l="0" t="0" r="0" b="0"/>
                           <wp:docPr id="4" name="Picture 3">
-                            <a:hlinkClick xmlns:a="http://schemas.openxmlformats.org/drawingml/2006/main" r:id="rId21"/>
+                            <a:hlinkClick xmlns:a="http://schemas.openxmlformats.org/drawingml/2006/main" r:id="rId2"/>
                           </wp:docPr>
                           <wp:cNvGraphicFramePr>
                             <a:graphicFrameLocks xmlns:a="http://schemas.openxmlformats.org/drawingml/2006/main" noChangeAspect="1"/>
@@ -10768,14 +10135,14 @@
                               <pic:pic xmlns:pic="http://schemas.openxmlformats.org/drawingml/2006/picture">
                                 <pic:nvPicPr>
                                   <pic:cNvPr id="4" name="Picture 3">
-                                    <a:hlinkClick r:id="rId21"/>
+                                    <a:hlinkClick r:id="rId2"/>
                                   </pic:cNvPr>
                                   <pic:cNvPicPr>
                                     <a:picLocks noChangeAspect="1" noChangeArrowheads="1"/>
                                   </pic:cNvPicPr>
                                 </pic:nvPicPr>
                                 <pic:blipFill>
-                                  <a:blip r:embed="rId22"/>
+                                  <a:blip r:embed="rId3"/>
                                   <a:stretch>
                                     <a:fillRect/>
                                   </a:stretch>
@@ -10812,7 +10179,7 @@
                           <wp:extent cx="179705" cy="179705"/>
                           <wp:effectExtent l="0" t="0" r="0" b="0"/>
                           <wp:docPr id="5" name="Picture 2">
-                            <a:hlinkClick xmlns:a="http://schemas.openxmlformats.org/drawingml/2006/main" r:id="rId23"/>
+                            <a:hlinkClick xmlns:a="http://schemas.openxmlformats.org/drawingml/2006/main" r:id="rId4"/>
                           </wp:docPr>
                           <wp:cNvGraphicFramePr>
                             <a:graphicFrameLocks xmlns:a="http://schemas.openxmlformats.org/drawingml/2006/main" noChangeAspect="1"/>
@@ -10822,14 +10189,14 @@
                               <pic:pic xmlns:pic="http://schemas.openxmlformats.org/drawingml/2006/picture">
                                 <pic:nvPicPr>
                                   <pic:cNvPr id="5" name="Picture 2">
-                                    <a:hlinkClick r:id="rId23"/>
+                                    <a:hlinkClick r:id="rId4"/>
                                   </pic:cNvPr>
                                   <pic:cNvPicPr>
                                     <a:picLocks noChangeAspect="1" noChangeArrowheads="1"/>
                                   </pic:cNvPicPr>
                                 </pic:nvPicPr>
                                 <pic:blipFill>
-                                  <a:blip r:embed="rId24"/>
+                                  <a:blip r:embed="rId5"/>
                                   <a:stretch>
                                     <a:fillRect/>
                                   </a:stretch>
@@ -10866,7 +10233,7 @@
                           <wp:extent cx="179705" cy="179705"/>
                           <wp:effectExtent l="0" t="0" r="0" b="0"/>
                           <wp:docPr id="6" name="Picture 5">
-                            <a:hlinkClick xmlns:a="http://schemas.openxmlformats.org/drawingml/2006/main" r:id="rId25"/>
+                            <a:hlinkClick xmlns:a="http://schemas.openxmlformats.org/drawingml/2006/main" r:id="rId6"/>
                           </wp:docPr>
                           <wp:cNvGraphicFramePr>
                             <a:graphicFrameLocks xmlns:a="http://schemas.openxmlformats.org/drawingml/2006/main" noChangeAspect="1"/>
@@ -10876,14 +10243,14 @@
                               <pic:pic xmlns:pic="http://schemas.openxmlformats.org/drawingml/2006/picture">
                                 <pic:nvPicPr>
                                   <pic:cNvPr id="6" name="Picture 5">
-                                    <a:hlinkClick r:id="rId25"/>
+                                    <a:hlinkClick r:id="rId6"/>
                                   </pic:cNvPr>
                                   <pic:cNvPicPr>
                                     <a:picLocks noChangeAspect="1" noChangeArrowheads="1"/>
                                   </pic:cNvPicPr>
                                 </pic:nvPicPr>
                                 <pic:blipFill>
-                                  <a:blip r:embed="rId26"/>
+                                  <a:blip r:embed="rId7"/>
                                   <a:stretch>
                                     <a:fillRect/>
                                   </a:stretch>
@@ -10919,7 +10286,7 @@
                           <wp:extent cx="179705" cy="179705"/>
                           <wp:effectExtent l="0" t="0" r="0" b="0"/>
                           <wp:docPr id="7" name="Picture 20">
-                            <a:hlinkClick xmlns:a="http://schemas.openxmlformats.org/drawingml/2006/main" r:id="rId27"/>
+                            <a:hlinkClick xmlns:a="http://schemas.openxmlformats.org/drawingml/2006/main" r:id="rId8"/>
                           </wp:docPr>
                           <wp:cNvGraphicFramePr>
                             <a:graphicFrameLocks xmlns:a="http://schemas.openxmlformats.org/drawingml/2006/main" noChangeAspect="1"/>
@@ -10929,14 +10296,14 @@
                               <pic:pic xmlns:pic="http://schemas.openxmlformats.org/drawingml/2006/picture">
                                 <pic:nvPicPr>
                                   <pic:cNvPr id="7" name="Picture 20">
-                                    <a:hlinkClick r:id="rId27"/>
+                                    <a:hlinkClick r:id="rId8"/>
                                   </pic:cNvPr>
                                   <pic:cNvPicPr>
                                     <a:picLocks noChangeAspect="1" noChangeArrowheads="1"/>
                                   </pic:cNvPicPr>
                                 </pic:nvPicPr>
                                 <pic:blipFill>
-                                  <a:blip r:embed="rId28"/>
+                                  <a:blip r:embed="rId9"/>
                                   <a:stretch>
                                     <a:fillRect/>
                                   </a:stretch>
@@ -10972,7 +10339,7 @@
                           <wp:extent cx="179705" cy="179705"/>
                           <wp:effectExtent l="0" t="0" r="0" b="0"/>
                           <wp:docPr id="8" name="Picture 7">
-                            <a:hlinkClick xmlns:a="http://schemas.openxmlformats.org/drawingml/2006/main" r:id="rId29"/>
+                            <a:hlinkClick xmlns:a="http://schemas.openxmlformats.org/drawingml/2006/main" r:id="rId10"/>
                           </wp:docPr>
                           <wp:cNvGraphicFramePr>
                             <a:graphicFrameLocks xmlns:a="http://schemas.openxmlformats.org/drawingml/2006/main" noChangeAspect="1"/>
@@ -10982,14 +10349,14 @@
                               <pic:pic xmlns:pic="http://schemas.openxmlformats.org/drawingml/2006/picture">
                                 <pic:nvPicPr>
                                   <pic:cNvPr id="8" name="Picture 7">
-                                    <a:hlinkClick r:id="rId29"/>
+                                    <a:hlinkClick r:id="rId10"/>
                                   </pic:cNvPr>
                                   <pic:cNvPicPr>
                                     <a:picLocks noChangeAspect="1" noChangeArrowheads="1"/>
                                   </pic:cNvPicPr>
                                 </pic:nvPicPr>
                                 <pic:blipFill>
-                                  <a:blip r:embed="rId30"/>
+                                  <a:blip r:embed="rId11"/>
                                   <a:stretch>
                                     <a:fillRect/>
                                   </a:stretch>
@@ -11025,7 +10392,7 @@
                           <wp:extent cx="179705" cy="179705"/>
                           <wp:effectExtent l="0" t="0" r="0" b="0"/>
                           <wp:docPr id="9" name="Picture 17">
-                            <a:hlinkClick xmlns:a="http://schemas.openxmlformats.org/drawingml/2006/main" r:id="rId31"/>
+                            <a:hlinkClick xmlns:a="http://schemas.openxmlformats.org/drawingml/2006/main" r:id="rId12"/>
                           </wp:docPr>
                           <wp:cNvGraphicFramePr>
                             <a:graphicFrameLocks xmlns:a="http://schemas.openxmlformats.org/drawingml/2006/main" noChangeAspect="1"/>
@@ -11035,14 +10402,14 @@
                               <pic:pic xmlns:pic="http://schemas.openxmlformats.org/drawingml/2006/picture">
                                 <pic:nvPicPr>
                                   <pic:cNvPr id="9" name="Picture 17">
-                                    <a:hlinkClick r:id="rId31"/>
+                                    <a:hlinkClick r:id="rId12"/>
                                   </pic:cNvPr>
                                   <pic:cNvPicPr>
                                     <a:picLocks noChangeAspect="1" noChangeArrowheads="1"/>
                                   </pic:cNvPicPr>
                                 </pic:nvPicPr>
                                 <pic:blipFill>
-                                  <a:blip r:embed="rId32"/>
+                                  <a:blip r:embed="rId13"/>
                                   <a:stretch>
                                     <a:fillRect/>
                                   </a:stretch>
@@ -11078,7 +10445,7 @@
                           <wp:extent cx="179705" cy="179705"/>
                           <wp:effectExtent l="0" t="0" r="0" b="0"/>
                           <wp:docPr id="10" name="Picture 21">
-                            <a:hlinkClick xmlns:a="http://schemas.openxmlformats.org/drawingml/2006/main" r:id="rId33"/>
+                            <a:hlinkClick xmlns:a="http://schemas.openxmlformats.org/drawingml/2006/main" r:id="rId14"/>
                           </wp:docPr>
                           <wp:cNvGraphicFramePr>
                             <a:graphicFrameLocks xmlns:a="http://schemas.openxmlformats.org/drawingml/2006/main" noChangeAspect="1"/>
@@ -11088,14 +10455,14 @@
                               <pic:pic xmlns:pic="http://schemas.openxmlformats.org/drawingml/2006/picture">
                                 <pic:nvPicPr>
                                   <pic:cNvPr id="10" name="Picture 21">
-                                    <a:hlinkClick r:id="rId33"/>
+                                    <a:hlinkClick r:id="rId14"/>
                                   </pic:cNvPr>
                                   <pic:cNvPicPr>
                                     <a:picLocks noChangeAspect="1" noChangeArrowheads="1"/>
                                   </pic:cNvPicPr>
                                 </pic:nvPicPr>
                                 <pic:blipFill>
-                                  <a:blip r:embed="rId34"/>
+                                  <a:blip r:embed="rId15"/>
                                   <a:srcRect l="-154" t="-74" r="-154" b="-74"/>
                                   <a:stretch>
                                     <a:fillRect/>
@@ -11132,7 +10499,7 @@
                           <wp:extent cx="179705" cy="179705"/>
                           <wp:effectExtent l="0" t="0" r="0" b="0"/>
                           <wp:docPr id="11" name="Picture 22">
-                            <a:hlinkClick xmlns:a="http://schemas.openxmlformats.org/drawingml/2006/main" r:id="rId35"/>
+                            <a:hlinkClick xmlns:a="http://schemas.openxmlformats.org/drawingml/2006/main" r:id="rId16"/>
                           </wp:docPr>
                           <wp:cNvGraphicFramePr>
                             <a:graphicFrameLocks xmlns:a="http://schemas.openxmlformats.org/drawingml/2006/main" noChangeAspect="1"/>
@@ -11142,14 +10509,14 @@
                               <pic:pic xmlns:pic="http://schemas.openxmlformats.org/drawingml/2006/picture">
                                 <pic:nvPicPr>
                                   <pic:cNvPr id="11" name="Picture 22">
-                                    <a:hlinkClick r:id="rId35"/>
+                                    <a:hlinkClick r:id="rId16"/>
                                   </pic:cNvPr>
                                   <pic:cNvPicPr>
                                     <a:picLocks noChangeAspect="1" noChangeArrowheads="1"/>
                                   </pic:cNvPicPr>
                                 </pic:nvPicPr>
                                 <pic:blipFill>
-                                  <a:blip r:embed="rId36"/>
+                                  <a:blip r:embed="rId17"/>
                                   <a:stretch>
                                     <a:fillRect/>
                                   </a:stretch>
@@ -11185,7 +10552,7 @@
                           <wp:extent cx="179705" cy="179705"/>
                           <wp:effectExtent l="0" t="0" r="0" b="0"/>
                           <wp:docPr id="12" name="Picture 23">
-                            <a:hlinkClick xmlns:a="http://schemas.openxmlformats.org/drawingml/2006/main" r:id="rId37"/>
+                            <a:hlinkClick xmlns:a="http://schemas.openxmlformats.org/drawingml/2006/main" r:id="rId18"/>
                           </wp:docPr>
                           <wp:cNvGraphicFramePr>
                             <a:graphicFrameLocks xmlns:a="http://schemas.openxmlformats.org/drawingml/2006/main" noChangeAspect="1"/>
@@ -11195,14 +10562,14 @@
                               <pic:pic xmlns:pic="http://schemas.openxmlformats.org/drawingml/2006/picture">
                                 <pic:nvPicPr>
                                   <pic:cNvPr id="12" name="Picture 23">
-                                    <a:hlinkClick r:id="rId37"/>
+                                    <a:hlinkClick r:id="rId18"/>
                                   </pic:cNvPr>
                                   <pic:cNvPicPr>
                                     <a:picLocks noChangeAspect="1" noChangeArrowheads="1"/>
                                   </pic:cNvPicPr>
                                 </pic:nvPicPr>
                                 <pic:blipFill>
-                                  <a:blip r:embed="rId38"/>
+                                  <a:blip r:embed="rId19"/>
                                   <a:stretch>
                                     <a:fillRect/>
                                   </a:stretch>
@@ -11654,7 +11021,7 @@
                   </pic:cNvPicPr>
                 </pic:nvPicPr>
                 <pic:blipFill>
-                  <a:blip r:embed="rId39"/>
+                  <a:blip r:embed="rId21"/>
                   <a:stretch>
                     <a:fillRect/>
                   </a:stretch>

</xml_diff>

<commit_message>
Problem 10 partially solved
</commit_message>
<xml_diff>
--- a/02 PYTHON FUNDAMENTALS/03 Lists Basics/02 Exercise/03-Lists-Basics-Exercise.docx
+++ b/02 PYTHON FUNDAMENTALS/03 Lists Basics/02 Exercise/03-Lists-Basics-Exercise.docx
@@ -7739,16 +7739,23 @@
           <w:rFonts w:cstheme="minorHAnsi"/>
           <w:b/>
           <w:bCs/>
-          <w:color w:val="000000" w:themeColor="text1"/>
+          <w:color w:val="FF0000"/>
         </w:rPr>
         <w:t>second decimal point</w:t>
+      </w:r>
+      <w:r>
+        <w:rPr>
+          <w:rFonts w:cstheme="minorHAnsi"/>
+          <w:color w:val="FF0000"/>
+        </w:rPr>
+        <w:t xml:space="preserve"> </w:t>
       </w:r>
       <w:r>
         <w:rPr>
           <w:rFonts w:cstheme="minorHAnsi"/>
           <w:color w:val="000000" w:themeColor="text1"/>
         </w:rPr>
-        <w:t xml:space="preserve"> in the following format:</w:t>
+        <w:t>in the following format:</w:t>
       </w:r>
     </w:p>
     <w:p>
@@ -11846,7 +11853,7 @@
           <wp:effectExtent l="0" t="0" r="0" b="0"/>
           <wp:wrapSquare wrapText="bothSides"/>
           <wp:docPr id="26" name="Picture 1">
-            <a:hlinkClick xmlns:a="http://schemas.openxmlformats.org/drawingml/2006/main" r:id="rId21"/>
+            <a:hlinkClick xmlns:a="http://schemas.openxmlformats.org/drawingml/2006/main" r:id="rId2"/>
           </wp:docPr>
           <wp:cNvGraphicFramePr>
             <a:graphicFrameLocks xmlns:a="http://schemas.openxmlformats.org/drawingml/2006/main" noChangeAspect="1"/>
@@ -11856,7 +11863,7 @@
               <pic:pic xmlns:pic="http://schemas.openxmlformats.org/drawingml/2006/picture">
                 <pic:nvPicPr>
                   <pic:cNvPr id="26" name="Picture 1">
-                    <a:hlinkClick r:id="rId21"/>
+                    <a:hlinkClick r:id="rId2"/>
                   </pic:cNvPr>
                   <pic:cNvPicPr>
                     <a:picLocks noChangeAspect="1" noChangeArrowheads="1"/>

</xml_diff>